<commit_message>
Agregando el sprint planing 2 y actualizando el cronograma
</commit_message>
<xml_diff>
--- a/Documentos/SF/Sprint Planing/ST-SBP-01.docx
+++ b/Documentos/SF/Sprint Planing/ST-SBP-01.docx
@@ -1,6 +1,6 @@
 
 <file path=word/document.xml><?xml version="1.0" encoding="utf-8"?>
-<w:document xmlns:wpc="http://schemas.microsoft.com/office/word/2010/wordprocessingCanvas" xmlns:cx="http://schemas.microsoft.com/office/drawing/2014/chartex" xmlns:cx1="http://schemas.microsoft.com/office/drawing/2015/9/8/chartex" xmlns:cx2="http://schemas.microsoft.com/office/drawing/2015/10/21/chartex" xmlns:cx3="http://schemas.microsoft.com/office/drawing/2016/5/9/chartex" xmlns:cx4="http://schemas.microsoft.com/office/drawing/2016/5/10/chartex" xmlns:cx5="http://schemas.microsoft.com/office/drawing/2016/5/11/chartex" xmlns:cx6="http://schemas.microsoft.com/office/drawing/2016/5/12/chartex" xmlns:cx7="http://schemas.microsoft.com/office/drawing/2016/5/13/chartex" xmlns:cx8="http://schemas.microsoft.com/office/drawing/2016/5/14/chartex" xmlns:mc="http://schemas.openxmlformats.org/markup-compatibility/2006" xmlns:aink="http://schemas.microsoft.com/office/drawing/2016/ink" xmlns:am3d="http://schemas.microsoft.com/office/drawing/2017/model3d" xmlns:o="urn:schemas-microsoft-com:office:office" xmlns:r="http://schemas.openxmlformats.org/officeDocument/2006/relationships" xmlns:m="http://schemas.openxmlformats.org/officeDocument/2006/math" xmlns:v="urn:schemas-microsoft-com:vml" xmlns:wp14="http://schemas.microsoft.com/office/word/2010/wordprocessingDrawing" xmlns:wp="http://schemas.openxmlformats.org/drawingml/2006/wordprocessingDrawing" xmlns:w10="urn:schemas-microsoft-com:office:word" xmlns:w="http://schemas.openxmlformats.org/wordprocessingml/2006/main" xmlns:w14="http://schemas.microsoft.com/office/word/2010/wordml" xmlns:w15="http://schemas.microsoft.com/office/word/2012/wordml" xmlns:w16cex="http://schemas.microsoft.com/office/word/2018/wordml/cex" xmlns:w16cid="http://schemas.microsoft.com/office/word/2016/wordml/cid" xmlns:w16="http://schemas.microsoft.com/office/word/2018/wordml" xmlns:w16sdtdh="http://schemas.microsoft.com/office/word/2020/wordml/sdtdatahash" xmlns:w16se="http://schemas.microsoft.com/office/word/2015/wordml/symex" xmlns:wpg="http://schemas.microsoft.com/office/word/2010/wordprocessingGroup" xmlns:wpi="http://schemas.microsoft.com/office/word/2010/wordprocessingInk" xmlns:wne="http://schemas.microsoft.com/office/word/2006/wordml" xmlns:wps="http://schemas.microsoft.com/office/word/2010/wordprocessingShape" mc:Ignorable="w14 w15 w16se w16cid w16 w16cex w16sdtdh wp14">
+<w:document xmlns:wpc="http://schemas.microsoft.com/office/word/2010/wordprocessingCanvas" xmlns:cx="http://schemas.microsoft.com/office/drawing/2014/chartex" xmlns:cx1="http://schemas.microsoft.com/office/drawing/2015/9/8/chartex" xmlns:cx2="http://schemas.microsoft.com/office/drawing/2015/10/21/chartex" xmlns:cx3="http://schemas.microsoft.com/office/drawing/2016/5/9/chartex" xmlns:cx4="http://schemas.microsoft.com/office/drawing/2016/5/10/chartex" xmlns:cx5="http://schemas.microsoft.com/office/drawing/2016/5/11/chartex" xmlns:cx6="http://schemas.microsoft.com/office/drawing/2016/5/12/chartex" xmlns:cx7="http://schemas.microsoft.com/office/drawing/2016/5/13/chartex" xmlns:cx8="http://schemas.microsoft.com/office/drawing/2016/5/14/chartex" xmlns:mc="http://schemas.openxmlformats.org/markup-compatibility/2006" xmlns:aink="http://schemas.microsoft.com/office/drawing/2016/ink" xmlns:am3d="http://schemas.microsoft.com/office/drawing/2017/model3d" xmlns:o="urn:schemas-microsoft-com:office:office" xmlns:r="http://schemas.openxmlformats.org/officeDocument/2006/relationships" xmlns:m="http://schemas.openxmlformats.org/officeDocument/2006/math" xmlns:v="urn:schemas-microsoft-com:vml" xmlns:wp14="http://schemas.microsoft.com/office/word/2010/wordprocessingDrawing" xmlns:wp="http://schemas.openxmlformats.org/drawingml/2006/wordprocessingDrawing" xmlns:w10="urn:schemas-microsoft-com:office:word" xmlns:w="http://schemas.openxmlformats.org/wordprocessingml/2006/main" xmlns:w14="http://schemas.microsoft.com/office/word/2010/wordml" xmlns:w15="http://schemas.microsoft.com/office/word/2012/wordml" xmlns:w16cex="http://schemas.microsoft.com/office/word/2018/wordml/cex" xmlns:w16cid="http://schemas.microsoft.com/office/word/2016/wordml/cid" xmlns:w16="http://schemas.microsoft.com/office/word/2018/wordml" xmlns:w16se="http://schemas.microsoft.com/office/word/2015/wordml/symex" xmlns:wpg="http://schemas.microsoft.com/office/word/2010/wordprocessingGroup" xmlns:wpi="http://schemas.microsoft.com/office/word/2010/wordprocessingInk" xmlns:wne="http://schemas.microsoft.com/office/word/2006/wordml" xmlns:wps="http://schemas.microsoft.com/office/word/2010/wordprocessingShape" mc:Ignorable="w14 w15 w16se w16cid w16 w16cex wp14">
   <w:body>
     <w:p/>
     <w:p/>
@@ -2573,8 +2573,762 @@
         </w:tc>
       </w:tr>
     </w:tbl>
+    <w:p/>
+    <w:tbl>
+      <w:tblPr>
+        <w:tblW w:w="9026" w:type="dxa"/>
+        <w:tblCellMar>
+          <w:top w:w="15" w:type="dxa"/>
+          <w:left w:w="15" w:type="dxa"/>
+          <w:bottom w:w="15" w:type="dxa"/>
+          <w:right w:w="15" w:type="dxa"/>
+        </w:tblCellMar>
+        <w:tblLook w:val="04A0" w:firstRow="1" w:lastRow="0" w:firstColumn="1" w:lastColumn="0" w:noHBand="0" w:noVBand="1"/>
+      </w:tblPr>
+      <w:tblGrid>
+        <w:gridCol w:w="3784"/>
+        <w:gridCol w:w="5242"/>
+      </w:tblGrid>
+      <w:tr>
+        <w:trPr>
+          <w:trHeight w:val="465"/>
+        </w:trPr>
+        <w:tc>
+          <w:tcPr>
+            <w:tcW w:w="0" w:type="auto"/>
+            <w:gridSpan w:val="2"/>
+            <w:tcBorders>
+              <w:top w:val="single" w:sz="12" w:space="0" w:color="FF8F47"/>
+              <w:left w:val="single" w:sz="12" w:space="0" w:color="FF8F47"/>
+              <w:bottom w:val="single" w:sz="12" w:space="0" w:color="FF8F47"/>
+              <w:right w:val="single" w:sz="12" w:space="0" w:color="FF8F47"/>
+            </w:tcBorders>
+            <w:shd w:val="clear" w:color="auto" w:fill="0075E0"/>
+            <w:tcMar>
+              <w:top w:w="100" w:type="dxa"/>
+              <w:left w:w="100" w:type="dxa"/>
+              <w:bottom w:w="100" w:type="dxa"/>
+              <w:right w:w="100" w:type="dxa"/>
+            </w:tcMar>
+            <w:hideMark/>
+          </w:tcPr>
+          <w:p>
+            <w:pPr>
+              <w:spacing w:after="0" w:line="240" w:lineRule="auto"/>
+              <w:jc w:val="center"/>
+              <w:rPr>
+                <w:rFonts w:ascii="Times New Roman" w:eastAsia="Times New Roman" w:hAnsi="Times New Roman" w:cs="Times New Roman"/>
+                <w:sz w:val="24"/>
+                <w:szCs w:val="24"/>
+                <w:lang w:eastAsia="es-PE"/>
+              </w:rPr>
+            </w:pPr>
+            <w:r>
+              <w:rPr>
+                <w:rFonts w:ascii="Raleway" w:eastAsia="Times New Roman" w:hAnsi="Raleway" w:cs="Times New Roman"/>
+                <w:b/>
+                <w:bCs/>
+                <w:color w:val="FFFFFF"/>
+                <w:sz w:val="24"/>
+                <w:szCs w:val="24"/>
+                <w:lang w:eastAsia="es-PE"/>
+              </w:rPr>
+              <w:t>HISTORIA DE USUARIO</w:t>
+            </w:r>
+          </w:p>
+        </w:tc>
+      </w:tr>
+      <w:tr>
+        <w:trPr>
+          <w:trHeight w:val="573"/>
+        </w:trPr>
+        <w:tc>
+          <w:tcPr>
+            <w:tcW w:w="0" w:type="auto"/>
+            <w:tcBorders>
+              <w:top w:val="single" w:sz="12" w:space="0" w:color="FF8F47"/>
+              <w:left w:val="single" w:sz="12" w:space="0" w:color="FF8F47"/>
+              <w:bottom w:val="single" w:sz="12" w:space="0" w:color="FF8F47"/>
+              <w:right w:val="single" w:sz="12" w:space="0" w:color="FF8F47"/>
+            </w:tcBorders>
+            <w:tcMar>
+              <w:top w:w="100" w:type="dxa"/>
+              <w:left w:w="100" w:type="dxa"/>
+              <w:bottom w:w="100" w:type="dxa"/>
+              <w:right w:w="100" w:type="dxa"/>
+            </w:tcMar>
+            <w:hideMark/>
+          </w:tcPr>
+          <w:p>
+            <w:pPr>
+              <w:spacing w:after="0" w:line="240" w:lineRule="auto"/>
+              <w:rPr>
+                <w:rFonts w:ascii="Times New Roman" w:eastAsia="Times New Roman" w:hAnsi="Times New Roman" w:cs="Times New Roman"/>
+                <w:sz w:val="24"/>
+                <w:szCs w:val="24"/>
+                <w:lang w:eastAsia="es-PE"/>
+              </w:rPr>
+            </w:pPr>
+            <w:r>
+              <w:rPr>
+                <w:rFonts w:ascii="Raleway" w:eastAsia="Times New Roman" w:hAnsi="Raleway" w:cs="Times New Roman"/>
+                <w:b/>
+                <w:bCs/>
+                <w:color w:val="000000"/>
+                <w:lang w:eastAsia="es-PE"/>
+              </w:rPr>
+              <w:t>CÓDIGO/NÚMERO</w:t>
+            </w:r>
+            <w:r>
+              <w:rPr>
+                <w:rFonts w:ascii="Raleway" w:eastAsia="Times New Roman" w:hAnsi="Raleway" w:cs="Times New Roman"/>
+                <w:color w:val="000000"/>
+                <w:lang w:eastAsia="es-PE"/>
+              </w:rPr>
+              <w:t>: HU-006</w:t>
+            </w:r>
+          </w:p>
+        </w:tc>
+        <w:tc>
+          <w:tcPr>
+            <w:tcW w:w="0" w:type="auto"/>
+            <w:tcBorders>
+              <w:top w:val="single" w:sz="12" w:space="0" w:color="FF8F47"/>
+              <w:left w:val="single" w:sz="12" w:space="0" w:color="FF8F47"/>
+              <w:bottom w:val="single" w:sz="12" w:space="0" w:color="FF8F47"/>
+              <w:right w:val="single" w:sz="12" w:space="0" w:color="FF8F47"/>
+            </w:tcBorders>
+            <w:tcMar>
+              <w:top w:w="100" w:type="dxa"/>
+              <w:left w:w="100" w:type="dxa"/>
+              <w:bottom w:w="100" w:type="dxa"/>
+              <w:right w:w="100" w:type="dxa"/>
+            </w:tcMar>
+            <w:hideMark/>
+          </w:tcPr>
+          <w:p>
+            <w:pPr>
+              <w:spacing w:after="0" w:line="240" w:lineRule="auto"/>
+              <w:rPr>
+                <w:rFonts w:ascii="Times New Roman" w:eastAsia="Times New Roman" w:hAnsi="Times New Roman" w:cs="Times New Roman"/>
+                <w:sz w:val="24"/>
+                <w:szCs w:val="24"/>
+                <w:lang w:eastAsia="es-PE"/>
+              </w:rPr>
+            </w:pPr>
+            <w:r>
+              <w:rPr>
+                <w:rFonts w:ascii="Raleway" w:eastAsia="Times New Roman" w:hAnsi="Raleway" w:cs="Times New Roman"/>
+                <w:b/>
+                <w:bCs/>
+                <w:color w:val="000000"/>
+                <w:lang w:eastAsia="es-PE"/>
+              </w:rPr>
+              <w:t>CLIENTE/USUARIO:</w:t>
+            </w:r>
+            <w:r>
+              <w:rPr>
+                <w:rFonts w:ascii="Raleway" w:eastAsia="Times New Roman" w:hAnsi="Raleway" w:cs="Times New Roman"/>
+                <w:color w:val="000000"/>
+                <w:lang w:eastAsia="es-PE"/>
+              </w:rPr>
+              <w:t xml:space="preserve"> Administrador de la organización</w:t>
+            </w:r>
+          </w:p>
+        </w:tc>
+      </w:tr>
+      <w:tr>
+        <w:trPr>
+          <w:trHeight w:val="558"/>
+        </w:trPr>
+        <w:tc>
+          <w:tcPr>
+            <w:tcW w:w="0" w:type="auto"/>
+            <w:gridSpan w:val="2"/>
+            <w:tcBorders>
+              <w:top w:val="single" w:sz="12" w:space="0" w:color="FF8F47"/>
+              <w:left w:val="single" w:sz="12" w:space="0" w:color="FF8F47"/>
+              <w:bottom w:val="single" w:sz="12" w:space="0" w:color="FF8F47"/>
+              <w:right w:val="single" w:sz="12" w:space="0" w:color="FF8F47"/>
+            </w:tcBorders>
+            <w:tcMar>
+              <w:top w:w="100" w:type="dxa"/>
+              <w:left w:w="100" w:type="dxa"/>
+              <w:bottom w:w="100" w:type="dxa"/>
+              <w:right w:w="100" w:type="dxa"/>
+            </w:tcMar>
+            <w:hideMark/>
+          </w:tcPr>
+          <w:p>
+            <w:pPr>
+              <w:spacing w:after="0" w:line="240" w:lineRule="auto"/>
+              <w:rPr>
+                <w:rFonts w:ascii="Times New Roman" w:eastAsia="Times New Roman" w:hAnsi="Times New Roman" w:cs="Times New Roman"/>
+                <w:sz w:val="24"/>
+                <w:szCs w:val="24"/>
+                <w:lang w:eastAsia="es-PE"/>
+              </w:rPr>
+            </w:pPr>
+            <w:r>
+              <w:rPr>
+                <w:rFonts w:ascii="Raleway" w:eastAsia="Times New Roman" w:hAnsi="Raleway" w:cs="Times New Roman"/>
+                <w:b/>
+                <w:bCs/>
+                <w:color w:val="000000"/>
+                <w:lang w:eastAsia="es-PE"/>
+              </w:rPr>
+              <w:t>NOMBRE HISTORIA:</w:t>
+            </w:r>
+            <w:r>
+              <w:rPr>
+                <w:rFonts w:ascii="Raleway" w:eastAsia="Times New Roman" w:hAnsi="Raleway" w:cs="Times New Roman"/>
+                <w:color w:val="000000"/>
+                <w:lang w:eastAsia="es-PE"/>
+              </w:rPr>
+              <w:t xml:space="preserve"> Registro de organización</w:t>
+            </w:r>
+          </w:p>
+        </w:tc>
+      </w:tr>
+      <w:tr>
+        <w:trPr>
+          <w:trHeight w:val="543"/>
+        </w:trPr>
+        <w:tc>
+          <w:tcPr>
+            <w:tcW w:w="0" w:type="auto"/>
+            <w:tcBorders>
+              <w:top w:val="single" w:sz="12" w:space="0" w:color="FF8F47"/>
+              <w:left w:val="single" w:sz="12" w:space="0" w:color="FF8F47"/>
+              <w:bottom w:val="single" w:sz="12" w:space="0" w:color="FF8F47"/>
+              <w:right w:val="single" w:sz="12" w:space="0" w:color="FF8F47"/>
+            </w:tcBorders>
+            <w:tcMar>
+              <w:top w:w="100" w:type="dxa"/>
+              <w:left w:w="100" w:type="dxa"/>
+              <w:bottom w:w="100" w:type="dxa"/>
+              <w:right w:w="100" w:type="dxa"/>
+            </w:tcMar>
+            <w:hideMark/>
+          </w:tcPr>
+          <w:p>
+            <w:pPr>
+              <w:spacing w:after="0" w:line="240" w:lineRule="auto"/>
+              <w:rPr>
+                <w:rFonts w:ascii="Times New Roman" w:eastAsia="Times New Roman" w:hAnsi="Times New Roman" w:cs="Times New Roman"/>
+                <w:sz w:val="24"/>
+                <w:szCs w:val="24"/>
+                <w:lang w:eastAsia="es-PE"/>
+              </w:rPr>
+            </w:pPr>
+            <w:r>
+              <w:rPr>
+                <w:rFonts w:ascii="Raleway" w:eastAsia="Times New Roman" w:hAnsi="Raleway" w:cs="Times New Roman"/>
+                <w:b/>
+                <w:bCs/>
+                <w:color w:val="000000"/>
+                <w:lang w:eastAsia="es-PE"/>
+              </w:rPr>
+              <w:t xml:space="preserve">PRIORIDAD EN NEGOCIO: </w:t>
+            </w:r>
+            <w:r>
+              <w:rPr>
+                <w:rFonts w:ascii="Raleway" w:eastAsia="Times New Roman" w:hAnsi="Raleway" w:cs="Times New Roman"/>
+                <w:color w:val="000000"/>
+                <w:lang w:eastAsia="es-PE"/>
+              </w:rPr>
+              <w:t>ALTA</w:t>
+            </w:r>
+          </w:p>
+        </w:tc>
+        <w:tc>
+          <w:tcPr>
+            <w:tcW w:w="0" w:type="auto"/>
+            <w:tcBorders>
+              <w:top w:val="single" w:sz="12" w:space="0" w:color="FF8F47"/>
+              <w:left w:val="single" w:sz="12" w:space="0" w:color="FF8F47"/>
+              <w:bottom w:val="single" w:sz="12" w:space="0" w:color="FF8F47"/>
+              <w:right w:val="single" w:sz="12" w:space="0" w:color="FF8F47"/>
+            </w:tcBorders>
+            <w:tcMar>
+              <w:top w:w="100" w:type="dxa"/>
+              <w:left w:w="100" w:type="dxa"/>
+              <w:bottom w:w="100" w:type="dxa"/>
+              <w:right w:w="100" w:type="dxa"/>
+            </w:tcMar>
+            <w:hideMark/>
+          </w:tcPr>
+          <w:p>
+            <w:pPr>
+              <w:spacing w:after="0" w:line="240" w:lineRule="auto"/>
+              <w:rPr>
+                <w:rFonts w:ascii="Times New Roman" w:eastAsia="Times New Roman" w:hAnsi="Times New Roman" w:cs="Times New Roman"/>
+                <w:sz w:val="24"/>
+                <w:szCs w:val="24"/>
+                <w:lang w:eastAsia="es-PE"/>
+              </w:rPr>
+            </w:pPr>
+            <w:r>
+              <w:rPr>
+                <w:rFonts w:ascii="Raleway" w:eastAsia="Times New Roman" w:hAnsi="Raleway" w:cs="Times New Roman"/>
+                <w:b/>
+                <w:bCs/>
+                <w:color w:val="000000"/>
+                <w:lang w:eastAsia="es-PE"/>
+              </w:rPr>
+              <w:t>RIESGO EN DESARROLLO:</w:t>
+            </w:r>
+            <w:r>
+              <w:rPr>
+                <w:rFonts w:ascii="Raleway" w:eastAsia="Times New Roman" w:hAnsi="Raleway" w:cs="Times New Roman"/>
+                <w:color w:val="000000"/>
+                <w:lang w:eastAsia="es-PE"/>
+              </w:rPr>
+              <w:t xml:space="preserve"> ALTA</w:t>
+            </w:r>
+          </w:p>
+        </w:tc>
+      </w:tr>
+      <w:tr>
+        <w:trPr>
+          <w:trHeight w:val="543"/>
+        </w:trPr>
+        <w:tc>
+          <w:tcPr>
+            <w:tcW w:w="0" w:type="auto"/>
+            <w:tcBorders>
+              <w:top w:val="single" w:sz="12" w:space="0" w:color="FF8F47"/>
+              <w:left w:val="single" w:sz="12" w:space="0" w:color="FF8F47"/>
+              <w:bottom w:val="single" w:sz="12" w:space="0" w:color="FF8F47"/>
+              <w:right w:val="single" w:sz="12" w:space="0" w:color="FF8F47"/>
+            </w:tcBorders>
+            <w:tcMar>
+              <w:top w:w="100" w:type="dxa"/>
+              <w:left w:w="100" w:type="dxa"/>
+              <w:bottom w:w="100" w:type="dxa"/>
+              <w:right w:w="100" w:type="dxa"/>
+            </w:tcMar>
+            <w:hideMark/>
+          </w:tcPr>
+          <w:p>
+            <w:pPr>
+              <w:spacing w:after="0" w:line="240" w:lineRule="auto"/>
+              <w:rPr>
+                <w:rFonts w:ascii="Times New Roman" w:eastAsia="Times New Roman" w:hAnsi="Times New Roman" w:cs="Times New Roman"/>
+                <w:sz w:val="24"/>
+                <w:szCs w:val="24"/>
+                <w:lang w:eastAsia="es-PE"/>
+              </w:rPr>
+            </w:pPr>
+            <w:r>
+              <w:rPr>
+                <w:rFonts w:ascii="Raleway" w:eastAsia="Times New Roman" w:hAnsi="Raleway" w:cs="Times New Roman"/>
+                <w:b/>
+                <w:bCs/>
+                <w:color w:val="000000"/>
+                <w:lang w:eastAsia="es-PE"/>
+              </w:rPr>
+              <w:t>PUNTOS ESTIMADOS:</w:t>
+            </w:r>
+            <w:r>
+              <w:rPr>
+                <w:rFonts w:ascii="Raleway" w:eastAsia="Times New Roman" w:hAnsi="Raleway" w:cs="Times New Roman"/>
+                <w:color w:val="000000"/>
+                <w:lang w:eastAsia="es-PE"/>
+              </w:rPr>
+              <w:t xml:space="preserve"> 1 </w:t>
+            </w:r>
+          </w:p>
+        </w:tc>
+        <w:tc>
+          <w:tcPr>
+            <w:tcW w:w="0" w:type="auto"/>
+            <w:tcBorders>
+              <w:top w:val="single" w:sz="12" w:space="0" w:color="FF8F47"/>
+              <w:left w:val="single" w:sz="12" w:space="0" w:color="FF8F47"/>
+              <w:bottom w:val="single" w:sz="12" w:space="0" w:color="FF8F47"/>
+              <w:right w:val="single" w:sz="12" w:space="0" w:color="FF8F47"/>
+            </w:tcBorders>
+            <w:tcMar>
+              <w:top w:w="100" w:type="dxa"/>
+              <w:left w:w="100" w:type="dxa"/>
+              <w:bottom w:w="100" w:type="dxa"/>
+              <w:right w:w="100" w:type="dxa"/>
+            </w:tcMar>
+            <w:hideMark/>
+          </w:tcPr>
+          <w:p>
+            <w:pPr>
+              <w:spacing w:after="0" w:line="240" w:lineRule="auto"/>
+              <w:rPr>
+                <w:rFonts w:ascii="Times New Roman" w:eastAsia="Times New Roman" w:hAnsi="Times New Roman" w:cs="Times New Roman"/>
+                <w:sz w:val="24"/>
+                <w:szCs w:val="24"/>
+                <w:lang w:eastAsia="es-PE"/>
+              </w:rPr>
+            </w:pPr>
+            <w:r>
+              <w:rPr>
+                <w:rFonts w:ascii="Raleway" w:eastAsia="Times New Roman" w:hAnsi="Raleway" w:cs="Times New Roman"/>
+                <w:b/>
+                <w:bCs/>
+                <w:color w:val="000000"/>
+                <w:lang w:eastAsia="es-PE"/>
+              </w:rPr>
+              <w:t>ITERACIÓN ASIGNADA:</w:t>
+            </w:r>
+            <w:r>
+              <w:rPr>
+                <w:rFonts w:ascii="Raleway" w:eastAsia="Times New Roman" w:hAnsi="Raleway" w:cs="Times New Roman"/>
+                <w:color w:val="000000"/>
+                <w:lang w:eastAsia="es-PE"/>
+              </w:rPr>
+              <w:t xml:space="preserve"> 1</w:t>
+            </w:r>
+          </w:p>
+        </w:tc>
+      </w:tr>
+      <w:tr>
+        <w:trPr>
+          <w:trHeight w:val="465"/>
+        </w:trPr>
+        <w:tc>
+          <w:tcPr>
+            <w:tcW w:w="0" w:type="auto"/>
+            <w:gridSpan w:val="2"/>
+            <w:tcBorders>
+              <w:top w:val="single" w:sz="12" w:space="0" w:color="FF8F47"/>
+              <w:left w:val="single" w:sz="12" w:space="0" w:color="FF8F47"/>
+              <w:bottom w:val="single" w:sz="12" w:space="0" w:color="FF8F47"/>
+              <w:right w:val="single" w:sz="12" w:space="0" w:color="FF8F47"/>
+            </w:tcBorders>
+            <w:tcMar>
+              <w:top w:w="100" w:type="dxa"/>
+              <w:left w:w="100" w:type="dxa"/>
+              <w:bottom w:w="100" w:type="dxa"/>
+              <w:right w:w="100" w:type="dxa"/>
+            </w:tcMar>
+            <w:hideMark/>
+          </w:tcPr>
+          <w:p>
+            <w:pPr>
+              <w:spacing w:after="0" w:line="240" w:lineRule="auto"/>
+              <w:rPr>
+                <w:rFonts w:ascii="Times New Roman" w:eastAsia="Times New Roman" w:hAnsi="Times New Roman" w:cs="Times New Roman"/>
+                <w:sz w:val="24"/>
+                <w:szCs w:val="24"/>
+                <w:lang w:eastAsia="es-PE"/>
+              </w:rPr>
+            </w:pPr>
+            <w:r>
+              <w:rPr>
+                <w:rFonts w:ascii="Raleway" w:eastAsia="Times New Roman" w:hAnsi="Raleway" w:cs="Times New Roman"/>
+                <w:b/>
+                <w:bCs/>
+                <w:color w:val="000000"/>
+                <w:lang w:eastAsia="es-PE"/>
+              </w:rPr>
+              <w:t>DESCRIPCIÓN:</w:t>
+            </w:r>
+          </w:p>
+          <w:p>
+            <w:pPr>
+              <w:spacing w:after="0" w:line="240" w:lineRule="auto"/>
+              <w:rPr>
+                <w:rFonts w:ascii="Times New Roman" w:eastAsia="Times New Roman" w:hAnsi="Times New Roman" w:cs="Times New Roman"/>
+                <w:sz w:val="24"/>
+                <w:szCs w:val="24"/>
+                <w:lang w:eastAsia="es-PE"/>
+              </w:rPr>
+            </w:pPr>
+            <w:r>
+              <w:rPr>
+                <w:rFonts w:ascii="Raleway" w:eastAsia="Times New Roman" w:hAnsi="Raleway" w:cs="Times New Roman"/>
+                <w:b/>
+                <w:bCs/>
+                <w:color w:val="000000"/>
+                <w:lang w:eastAsia="es-PE"/>
+              </w:rPr>
+              <w:t xml:space="preserve">Como </w:t>
+            </w:r>
+            <w:r>
+              <w:rPr>
+                <w:rFonts w:ascii="Raleway" w:eastAsia="Times New Roman" w:hAnsi="Raleway" w:cs="Times New Roman"/>
+                <w:color w:val="000000"/>
+                <w:lang w:eastAsia="es-PE"/>
+              </w:rPr>
+              <w:t xml:space="preserve">usuario </w:t>
+            </w:r>
+            <w:r>
+              <w:rPr>
+                <w:rFonts w:ascii="Raleway" w:eastAsia="Times New Roman" w:hAnsi="Raleway" w:cs="Times New Roman"/>
+                <w:b/>
+                <w:bCs/>
+                <w:color w:val="000000"/>
+                <w:lang w:eastAsia="es-PE"/>
+              </w:rPr>
+              <w:t>quiero</w:t>
+            </w:r>
+            <w:r>
+              <w:rPr>
+                <w:rFonts w:ascii="Raleway" w:eastAsia="Times New Roman" w:hAnsi="Raleway" w:cs="Times New Roman"/>
+                <w:color w:val="000000"/>
+                <w:lang w:eastAsia="es-PE"/>
+              </w:rPr>
+              <w:t xml:space="preserve"> registrarme como un usuario administrador de mi organización </w:t>
+            </w:r>
+            <w:r>
+              <w:rPr>
+                <w:rFonts w:ascii="Raleway" w:eastAsia="Times New Roman" w:hAnsi="Raleway" w:cs="Times New Roman"/>
+                <w:b/>
+                <w:bCs/>
+                <w:color w:val="000000"/>
+                <w:lang w:eastAsia="es-PE"/>
+              </w:rPr>
+              <w:t>para</w:t>
+            </w:r>
+            <w:r>
+              <w:rPr>
+                <w:rFonts w:ascii="Raleway" w:eastAsia="Times New Roman" w:hAnsi="Raleway" w:cs="Times New Roman"/>
+                <w:color w:val="000000"/>
+                <w:lang w:eastAsia="es-PE"/>
+              </w:rPr>
+              <w:t xml:space="preserve"> poder estar registrado en el sistema y tener las funcionalidades principales de registrar, editar y/o eliminar mis empresas, y también poder editar mis datos personales como administrador de organización y también editar los datos de mi organización.</w:t>
+            </w:r>
+          </w:p>
+          <w:p>
+            <w:pPr>
+              <w:spacing w:after="0" w:line="240" w:lineRule="auto"/>
+              <w:rPr>
+                <w:rFonts w:ascii="Times New Roman" w:eastAsia="Times New Roman" w:hAnsi="Times New Roman" w:cs="Times New Roman"/>
+                <w:sz w:val="24"/>
+                <w:szCs w:val="24"/>
+                <w:lang w:eastAsia="es-PE"/>
+              </w:rPr>
+            </w:pPr>
+          </w:p>
+        </w:tc>
+      </w:tr>
+      <w:tr>
+        <w:trPr>
+          <w:trHeight w:val="465"/>
+        </w:trPr>
+        <w:tc>
+          <w:tcPr>
+            <w:tcW w:w="0" w:type="auto"/>
+            <w:gridSpan w:val="2"/>
+            <w:tcBorders>
+              <w:top w:val="single" w:sz="12" w:space="0" w:color="FF8F47"/>
+              <w:left w:val="single" w:sz="12" w:space="0" w:color="FF8F47"/>
+              <w:bottom w:val="single" w:sz="12" w:space="0" w:color="FF8F47"/>
+              <w:right w:val="single" w:sz="12" w:space="0" w:color="FF8F47"/>
+            </w:tcBorders>
+            <w:tcMar>
+              <w:top w:w="100" w:type="dxa"/>
+              <w:left w:w="100" w:type="dxa"/>
+              <w:bottom w:w="100" w:type="dxa"/>
+              <w:right w:w="100" w:type="dxa"/>
+            </w:tcMar>
+            <w:hideMark/>
+          </w:tcPr>
+          <w:p>
+            <w:pPr>
+              <w:spacing w:after="0" w:line="240" w:lineRule="auto"/>
+              <w:rPr>
+                <w:rFonts w:ascii="Times New Roman" w:eastAsia="Times New Roman" w:hAnsi="Times New Roman" w:cs="Times New Roman"/>
+                <w:sz w:val="24"/>
+                <w:szCs w:val="24"/>
+                <w:lang w:eastAsia="es-PE"/>
+              </w:rPr>
+            </w:pPr>
+            <w:r>
+              <w:rPr>
+                <w:rFonts w:ascii="Raleway" w:eastAsia="Times New Roman" w:hAnsi="Raleway" w:cs="Times New Roman"/>
+                <w:b/>
+                <w:bCs/>
+                <w:color w:val="000000"/>
+                <w:lang w:eastAsia="es-PE"/>
+              </w:rPr>
+              <w:t>CRITERIOS DE ACEPTACIÓN:</w:t>
+            </w:r>
+          </w:p>
+          <w:p>
+            <w:pPr>
+              <w:spacing w:after="0" w:line="240" w:lineRule="auto"/>
+              <w:rPr>
+                <w:rFonts w:ascii="Times New Roman" w:eastAsia="Times New Roman" w:hAnsi="Times New Roman" w:cs="Times New Roman"/>
+                <w:sz w:val="24"/>
+                <w:szCs w:val="24"/>
+                <w:lang w:eastAsia="es-PE"/>
+              </w:rPr>
+            </w:pPr>
+            <w:r>
+              <w:rPr>
+                <w:rFonts w:ascii="Times New Roman" w:eastAsia="Times New Roman" w:hAnsi="Times New Roman" w:cs="Times New Roman"/>
+                <w:sz w:val="24"/>
+                <w:szCs w:val="24"/>
+                <w:lang w:eastAsia="es-PE"/>
+              </w:rPr>
+              <w:br/>
+            </w:r>
+          </w:p>
+          <w:p>
+            <w:pPr>
+              <w:numPr>
+                <w:ilvl w:val="0"/>
+                <w:numId w:val="5"/>
+              </w:numPr>
+              <w:spacing w:after="0" w:line="240" w:lineRule="auto"/>
+              <w:textAlignment w:val="baseline"/>
+              <w:rPr>
+                <w:rFonts w:ascii="Raleway" w:eastAsia="Times New Roman" w:hAnsi="Raleway" w:cs="Times New Roman"/>
+                <w:color w:val="000000"/>
+                <w:lang w:eastAsia="es-PE"/>
+              </w:rPr>
+            </w:pPr>
+            <w:r>
+              <w:rPr>
+                <w:rFonts w:ascii="Raleway" w:eastAsia="Times New Roman" w:hAnsi="Raleway" w:cs="Times New Roman"/>
+                <w:color w:val="000000"/>
+                <w:lang w:eastAsia="es-PE"/>
+              </w:rPr>
+              <w:t>Dado que el usuario ingresa los datos correspondientes en el formulario de registro, el sistema valida los datos y los guarda correctamente.</w:t>
+            </w:r>
+          </w:p>
+          <w:p>
+            <w:pPr>
+              <w:numPr>
+                <w:ilvl w:val="0"/>
+                <w:numId w:val="5"/>
+              </w:numPr>
+              <w:spacing w:after="0" w:line="240" w:lineRule="auto"/>
+              <w:textAlignment w:val="baseline"/>
+              <w:rPr>
+                <w:rFonts w:ascii="Raleway" w:eastAsia="Times New Roman" w:hAnsi="Raleway" w:cs="Times New Roman"/>
+                <w:color w:val="000000"/>
+                <w:lang w:eastAsia="es-PE"/>
+              </w:rPr>
+            </w:pPr>
+            <w:r>
+              <w:rPr>
+                <w:rFonts w:ascii="Raleway" w:eastAsia="Times New Roman" w:hAnsi="Raleway" w:cs="Times New Roman"/>
+                <w:color w:val="000000"/>
+                <w:lang w:eastAsia="es-PE"/>
+              </w:rPr>
+              <w:t>Dado que el usuario no ingresa algún campo solicitado, el sistema mostrará un mensaje de advertencia para que ingrese los datos correspondientes en el formulario de registro.</w:t>
+            </w:r>
+          </w:p>
+          <w:p>
+            <w:pPr>
+              <w:numPr>
+                <w:ilvl w:val="0"/>
+                <w:numId w:val="5"/>
+              </w:numPr>
+              <w:spacing w:after="0" w:line="240" w:lineRule="auto"/>
+              <w:textAlignment w:val="baseline"/>
+              <w:rPr>
+                <w:rFonts w:ascii="Raleway" w:eastAsia="Times New Roman" w:hAnsi="Raleway" w:cs="Times New Roman"/>
+                <w:color w:val="000000"/>
+                <w:lang w:eastAsia="es-PE"/>
+              </w:rPr>
+            </w:pPr>
+            <w:r>
+              <w:rPr>
+                <w:rFonts w:ascii="Raleway" w:eastAsia="Times New Roman" w:hAnsi="Raleway" w:cs="Times New Roman"/>
+                <w:color w:val="000000"/>
+                <w:lang w:eastAsia="es-PE"/>
+              </w:rPr>
+              <w:t>Dado que el usuario debe ingresar una contraseña mínima de 8 caracteres con minúsculas y mayúscula, el sistema valida la contraseña y si es correcta.</w:t>
+            </w:r>
+          </w:p>
+          <w:p>
+            <w:pPr>
+              <w:numPr>
+                <w:ilvl w:val="0"/>
+                <w:numId w:val="5"/>
+              </w:numPr>
+              <w:spacing w:after="0" w:line="240" w:lineRule="auto"/>
+              <w:textAlignment w:val="baseline"/>
+              <w:rPr>
+                <w:rFonts w:ascii="Raleway" w:eastAsia="Times New Roman" w:hAnsi="Raleway" w:cs="Times New Roman"/>
+                <w:color w:val="000000"/>
+                <w:lang w:eastAsia="es-PE"/>
+              </w:rPr>
+            </w:pPr>
+            <w:r>
+              <w:rPr>
+                <w:rFonts w:ascii="Raleway" w:eastAsia="Times New Roman" w:hAnsi="Raleway" w:cs="Times New Roman"/>
+                <w:color w:val="000000"/>
+                <w:lang w:eastAsia="es-PE"/>
+              </w:rPr>
+              <w:t>Dado que el usuario ingresa la contraseña sin cumplir con un mínimo de 8 caracteres, el sistema mostrará un mensaje de advertencia solicitando una contraseña con el formato solicitado.</w:t>
+            </w:r>
+          </w:p>
+          <w:p>
+            <w:pPr>
+              <w:numPr>
+                <w:ilvl w:val="0"/>
+                <w:numId w:val="5"/>
+              </w:numPr>
+              <w:spacing w:after="0" w:line="240" w:lineRule="auto"/>
+              <w:textAlignment w:val="baseline"/>
+              <w:rPr>
+                <w:rFonts w:ascii="Raleway" w:eastAsia="Times New Roman" w:hAnsi="Raleway" w:cs="Times New Roman"/>
+                <w:color w:val="000000"/>
+                <w:lang w:eastAsia="es-PE"/>
+              </w:rPr>
+            </w:pPr>
+            <w:r>
+              <w:rPr>
+                <w:rFonts w:ascii="Raleway" w:eastAsia="Times New Roman" w:hAnsi="Raleway" w:cs="Times New Roman"/>
+                <w:color w:val="000000"/>
+                <w:lang w:eastAsia="es-PE"/>
+              </w:rPr>
+              <w:t xml:space="preserve">Dado que el usuario ingresa algún </w:t>
+            </w:r>
+            <w:proofErr w:type="spellStart"/>
+            <w:r>
+              <w:rPr>
+                <w:rFonts w:ascii="Raleway" w:eastAsia="Times New Roman" w:hAnsi="Raleway" w:cs="Times New Roman"/>
+                <w:color w:val="000000"/>
+                <w:lang w:eastAsia="es-PE"/>
+              </w:rPr>
+              <w:t>compo</w:t>
+            </w:r>
+            <w:proofErr w:type="spellEnd"/>
+            <w:r>
+              <w:rPr>
+                <w:rFonts w:ascii="Raleway" w:eastAsia="Times New Roman" w:hAnsi="Raleway" w:cs="Times New Roman"/>
+                <w:color w:val="000000"/>
+                <w:lang w:eastAsia="es-PE"/>
+              </w:rPr>
+              <w:t xml:space="preserve"> con un formato no correspondiente, el sistema mostrará un mensaje de advertencia solicitando que se ingrese los datos correctamente.</w:t>
+            </w:r>
+          </w:p>
+          <w:p>
+            <w:pPr>
+              <w:spacing w:after="240" w:line="240" w:lineRule="auto"/>
+              <w:rPr>
+                <w:rFonts w:ascii="Times New Roman" w:eastAsia="Times New Roman" w:hAnsi="Times New Roman" w:cs="Times New Roman"/>
+                <w:sz w:val="24"/>
+                <w:szCs w:val="24"/>
+                <w:lang w:eastAsia="es-PE"/>
+              </w:rPr>
+            </w:pPr>
+          </w:p>
+        </w:tc>
+      </w:tr>
+    </w:tbl>
+    <w:p/>
+    <w:p/>
+    <w:p/>
+    <w:p/>
+    <w:p/>
     <w:p>
       <w:r>
+        <w:rPr>
+          <w:noProof/>
+        </w:rPr>
         <w:lastRenderedPageBreak/>
         <w:drawing>
           <wp:anchor distT="0" distB="0" distL="114300" distR="114300" simplePos="0" relativeHeight="251658240" behindDoc="0" locked="0" layoutInCell="1" allowOverlap="1" wp14:anchorId="7967C383" wp14:editId="441B9BE4">
@@ -2658,7 +3412,7 @@
 </file>
 
 <file path=word/numbering.xml><?xml version="1.0" encoding="utf-8"?>
-<w:numbering xmlns:wpc="http://schemas.microsoft.com/office/word/2010/wordprocessingCanvas" xmlns:cx="http://schemas.microsoft.com/office/drawing/2014/chartex" xmlns:cx1="http://schemas.microsoft.com/office/drawing/2015/9/8/chartex" xmlns:cx2="http://schemas.microsoft.com/office/drawing/2015/10/21/chartex" xmlns:cx3="http://schemas.microsoft.com/office/drawing/2016/5/9/chartex" xmlns:cx4="http://schemas.microsoft.com/office/drawing/2016/5/10/chartex" xmlns:cx5="http://schemas.microsoft.com/office/drawing/2016/5/11/chartex" xmlns:cx6="http://schemas.microsoft.com/office/drawing/2016/5/12/chartex" xmlns:cx7="http://schemas.microsoft.com/office/drawing/2016/5/13/chartex" xmlns:cx8="http://schemas.microsoft.com/office/drawing/2016/5/14/chartex" xmlns:mc="http://schemas.openxmlformats.org/markup-compatibility/2006" xmlns:aink="http://schemas.microsoft.com/office/drawing/2016/ink" xmlns:am3d="http://schemas.microsoft.com/office/drawing/2017/model3d" xmlns:o="urn:schemas-microsoft-com:office:office" xmlns:r="http://schemas.openxmlformats.org/officeDocument/2006/relationships" xmlns:m="http://schemas.openxmlformats.org/officeDocument/2006/math" xmlns:v="urn:schemas-microsoft-com:vml" xmlns:wp14="http://schemas.microsoft.com/office/word/2010/wordprocessingDrawing" xmlns:wp="http://schemas.openxmlformats.org/drawingml/2006/wordprocessingDrawing" xmlns:w10="urn:schemas-microsoft-com:office:word" xmlns:w="http://schemas.openxmlformats.org/wordprocessingml/2006/main" xmlns:w14="http://schemas.microsoft.com/office/word/2010/wordml" xmlns:w15="http://schemas.microsoft.com/office/word/2012/wordml" xmlns:w16cex="http://schemas.microsoft.com/office/word/2018/wordml/cex" xmlns:w16cid="http://schemas.microsoft.com/office/word/2016/wordml/cid" xmlns:w16="http://schemas.microsoft.com/office/word/2018/wordml" xmlns:w16sdtdh="http://schemas.microsoft.com/office/word/2020/wordml/sdtdatahash" xmlns:w16se="http://schemas.microsoft.com/office/word/2015/wordml/symex" xmlns:wpg="http://schemas.microsoft.com/office/word/2010/wordprocessingGroup" xmlns:wpi="http://schemas.microsoft.com/office/word/2010/wordprocessingInk" xmlns:wne="http://schemas.microsoft.com/office/word/2006/wordml" xmlns:wps="http://schemas.microsoft.com/office/word/2010/wordprocessingShape" mc:Ignorable="w14 w15 w16se w16cid w16 w16cex w16sdtdh wp14">
+<w:numbering xmlns:wpc="http://schemas.microsoft.com/office/word/2010/wordprocessingCanvas" xmlns:cx="http://schemas.microsoft.com/office/drawing/2014/chartex" xmlns:cx1="http://schemas.microsoft.com/office/drawing/2015/9/8/chartex" xmlns:cx2="http://schemas.microsoft.com/office/drawing/2015/10/21/chartex" xmlns:cx3="http://schemas.microsoft.com/office/drawing/2016/5/9/chartex" xmlns:cx4="http://schemas.microsoft.com/office/drawing/2016/5/10/chartex" xmlns:cx5="http://schemas.microsoft.com/office/drawing/2016/5/11/chartex" xmlns:cx6="http://schemas.microsoft.com/office/drawing/2016/5/12/chartex" xmlns:cx7="http://schemas.microsoft.com/office/drawing/2016/5/13/chartex" xmlns:cx8="http://schemas.microsoft.com/office/drawing/2016/5/14/chartex" xmlns:mc="http://schemas.openxmlformats.org/markup-compatibility/2006" xmlns:aink="http://schemas.microsoft.com/office/drawing/2016/ink" xmlns:am3d="http://schemas.microsoft.com/office/drawing/2017/model3d" xmlns:o="urn:schemas-microsoft-com:office:office" xmlns:r="http://schemas.openxmlformats.org/officeDocument/2006/relationships" xmlns:m="http://schemas.openxmlformats.org/officeDocument/2006/math" xmlns:v="urn:schemas-microsoft-com:vml" xmlns:wp14="http://schemas.microsoft.com/office/word/2010/wordprocessingDrawing" xmlns:wp="http://schemas.openxmlformats.org/drawingml/2006/wordprocessingDrawing" xmlns:w10="urn:schemas-microsoft-com:office:word" xmlns:w="http://schemas.openxmlformats.org/wordprocessingml/2006/main" xmlns:w14="http://schemas.microsoft.com/office/word/2010/wordml" xmlns:w15="http://schemas.microsoft.com/office/word/2012/wordml" xmlns:w16cex="http://schemas.microsoft.com/office/word/2018/wordml/cex" xmlns:w16cid="http://schemas.microsoft.com/office/word/2016/wordml/cid" xmlns:w16="http://schemas.microsoft.com/office/word/2018/wordml" xmlns:w16se="http://schemas.microsoft.com/office/word/2015/wordml/symex" xmlns:wpg="http://schemas.microsoft.com/office/word/2010/wordprocessingGroup" xmlns:wpi="http://schemas.microsoft.com/office/word/2010/wordprocessingInk" xmlns:wne="http://schemas.microsoft.com/office/word/2006/wordml" xmlns:wps="http://schemas.microsoft.com/office/word/2010/wordprocessingShape" mc:Ignorable="w14 w15 w16se w16cid w16 w16cex wp14">
   <w:abstractNum w:abstractNumId="0" w15:restartNumberingAfterBreak="0">
     <w:nsid w:val="38BE18CD"/>
     <w:multiLevelType w:val="multilevel"/>
@@ -2886,6 +3640,119 @@
     </w:lvl>
   </w:abstractNum>
   <w:abstractNum w:abstractNumId="2" w15:restartNumberingAfterBreak="0">
+    <w:nsid w:val="42B56D58"/>
+    <w:multiLevelType w:val="multilevel"/>
+    <w:tmpl w:val="0E66B980"/>
+    <w:lvl w:ilvl="0">
+      <w:start w:val="1"/>
+      <w:numFmt w:val="decimal"/>
+      <w:lvlText w:val="%1."/>
+      <w:lvlJc w:val="left"/>
+      <w:pPr>
+        <w:tabs>
+          <w:tab w:val="num" w:pos="720"/>
+        </w:tabs>
+        <w:ind w:left="720" w:hanging="360"/>
+      </w:pPr>
+    </w:lvl>
+    <w:lvl w:ilvl="1" w:tentative="1">
+      <w:start w:val="1"/>
+      <w:numFmt w:val="decimal"/>
+      <w:lvlText w:val="%2."/>
+      <w:lvlJc w:val="left"/>
+      <w:pPr>
+        <w:tabs>
+          <w:tab w:val="num" w:pos="1440"/>
+        </w:tabs>
+        <w:ind w:left="1440" w:hanging="360"/>
+      </w:pPr>
+    </w:lvl>
+    <w:lvl w:ilvl="2" w:tentative="1">
+      <w:start w:val="1"/>
+      <w:numFmt w:val="decimal"/>
+      <w:lvlText w:val="%3."/>
+      <w:lvlJc w:val="left"/>
+      <w:pPr>
+        <w:tabs>
+          <w:tab w:val="num" w:pos="2160"/>
+        </w:tabs>
+        <w:ind w:left="2160" w:hanging="360"/>
+      </w:pPr>
+    </w:lvl>
+    <w:lvl w:ilvl="3" w:tentative="1">
+      <w:start w:val="1"/>
+      <w:numFmt w:val="decimal"/>
+      <w:lvlText w:val="%4."/>
+      <w:lvlJc w:val="left"/>
+      <w:pPr>
+        <w:tabs>
+          <w:tab w:val="num" w:pos="2880"/>
+        </w:tabs>
+        <w:ind w:left="2880" w:hanging="360"/>
+      </w:pPr>
+    </w:lvl>
+    <w:lvl w:ilvl="4" w:tentative="1">
+      <w:start w:val="1"/>
+      <w:numFmt w:val="decimal"/>
+      <w:lvlText w:val="%5."/>
+      <w:lvlJc w:val="left"/>
+      <w:pPr>
+        <w:tabs>
+          <w:tab w:val="num" w:pos="3600"/>
+        </w:tabs>
+        <w:ind w:left="3600" w:hanging="360"/>
+      </w:pPr>
+    </w:lvl>
+    <w:lvl w:ilvl="5" w:tentative="1">
+      <w:start w:val="1"/>
+      <w:numFmt w:val="decimal"/>
+      <w:lvlText w:val="%6."/>
+      <w:lvlJc w:val="left"/>
+      <w:pPr>
+        <w:tabs>
+          <w:tab w:val="num" w:pos="4320"/>
+        </w:tabs>
+        <w:ind w:left="4320" w:hanging="360"/>
+      </w:pPr>
+    </w:lvl>
+    <w:lvl w:ilvl="6" w:tentative="1">
+      <w:start w:val="1"/>
+      <w:numFmt w:val="decimal"/>
+      <w:lvlText w:val="%7."/>
+      <w:lvlJc w:val="left"/>
+      <w:pPr>
+        <w:tabs>
+          <w:tab w:val="num" w:pos="5040"/>
+        </w:tabs>
+        <w:ind w:left="5040" w:hanging="360"/>
+      </w:pPr>
+    </w:lvl>
+    <w:lvl w:ilvl="7" w:tentative="1">
+      <w:start w:val="1"/>
+      <w:numFmt w:val="decimal"/>
+      <w:lvlText w:val="%8."/>
+      <w:lvlJc w:val="left"/>
+      <w:pPr>
+        <w:tabs>
+          <w:tab w:val="num" w:pos="5760"/>
+        </w:tabs>
+        <w:ind w:left="5760" w:hanging="360"/>
+      </w:pPr>
+    </w:lvl>
+    <w:lvl w:ilvl="8" w:tentative="1">
+      <w:start w:val="1"/>
+      <w:numFmt w:val="decimal"/>
+      <w:lvlText w:val="%9."/>
+      <w:lvlJc w:val="left"/>
+      <w:pPr>
+        <w:tabs>
+          <w:tab w:val="num" w:pos="6480"/>
+        </w:tabs>
+        <w:ind w:left="6480" w:hanging="360"/>
+      </w:pPr>
+    </w:lvl>
+  </w:abstractNum>
+  <w:abstractNum w:abstractNumId="3" w15:restartNumberingAfterBreak="0">
     <w:nsid w:val="629B13F2"/>
     <w:multiLevelType w:val="multilevel"/>
     <w:tmpl w:val="9ED49BD8"/>
@@ -2998,7 +3865,7 @@
       </w:rPr>
     </w:lvl>
   </w:abstractNum>
-  <w:abstractNum w:abstractNumId="3" w15:restartNumberingAfterBreak="0">
+  <w:abstractNum w:abstractNumId="4" w15:restartNumberingAfterBreak="0">
     <w:nsid w:val="7CFD4DD8"/>
     <w:multiLevelType w:val="multilevel"/>
     <w:tmpl w:val="163656C4"/>
@@ -3115,19 +3982,22 @@
     <w:abstractNumId w:val="0"/>
   </w:num>
   <w:num w:numId="2">
-    <w:abstractNumId w:val="3"/>
+    <w:abstractNumId w:val="4"/>
   </w:num>
   <w:num w:numId="3">
-    <w:abstractNumId w:val="2"/>
+    <w:abstractNumId w:val="3"/>
   </w:num>
   <w:num w:numId="4">
     <w:abstractNumId w:val="1"/>
+  </w:num>
+  <w:num w:numId="5">
+    <w:abstractNumId w:val="2"/>
   </w:num>
 </w:numbering>
 </file>
 
 <file path=word/styles.xml><?xml version="1.0" encoding="utf-8"?>
-<w:styles xmlns:mc="http://schemas.openxmlformats.org/markup-compatibility/2006" xmlns:r="http://schemas.openxmlformats.org/officeDocument/2006/relationships" xmlns:w="http://schemas.openxmlformats.org/wordprocessingml/2006/main" xmlns:w14="http://schemas.microsoft.com/office/word/2010/wordml" xmlns:w15="http://schemas.microsoft.com/office/word/2012/wordml" xmlns:w16cex="http://schemas.microsoft.com/office/word/2018/wordml/cex" xmlns:w16cid="http://schemas.microsoft.com/office/word/2016/wordml/cid" xmlns:w16="http://schemas.microsoft.com/office/word/2018/wordml" xmlns:w16sdtdh="http://schemas.microsoft.com/office/word/2020/wordml/sdtdatahash" xmlns:w16se="http://schemas.microsoft.com/office/word/2015/wordml/symex" mc:Ignorable="w14 w15 w16se w16cid w16 w16cex w16sdtdh">
+<w:styles xmlns:mc="http://schemas.openxmlformats.org/markup-compatibility/2006" xmlns:r="http://schemas.openxmlformats.org/officeDocument/2006/relationships" xmlns:w="http://schemas.openxmlformats.org/wordprocessingml/2006/main" xmlns:w14="http://schemas.microsoft.com/office/word/2010/wordml" xmlns:w15="http://schemas.microsoft.com/office/word/2012/wordml" xmlns:w16cex="http://schemas.microsoft.com/office/word/2018/wordml/cex" xmlns:w16cid="http://schemas.microsoft.com/office/word/2016/wordml/cid" xmlns:w16="http://schemas.microsoft.com/office/word/2018/wordml" xmlns:w16se="http://schemas.microsoft.com/office/word/2015/wordml/symex" mc:Ignorable="w14 w15 w16se w16cid w16 w16cex">
   <w:docDefaults>
     <w:rPrDefault>
       <w:rPr>

</xml_diff>